<commit_message>
Update WANGRY File Naming Convention.docx
</commit_message>
<xml_diff>
--- a/WANGRY File Naming Convention.docx
+++ b/WANGRY File Naming Convention.docx
@@ -69,6 +69,8 @@
       <w:r>
         <w:t>WANGRY:  Are We Angry For Water</w:t>
       </w:r>
+      <w:bookmarkStart w:id="0" w:name="_GoBack"/>
+      <w:bookmarkEnd w:id="0"/>
     </w:p>
     <w:p>
       <w:pPr>
@@ -200,6 +202,14 @@
           <w:lang w:eastAsia="en-CA"/>
         </w:rPr>
         <w:t>All notebooks will have in addition what it is doing:  Load, Manipulation, Out</w:t>
+      </w:r>
+      <w:r>
+        <w:rPr>
+          <w:sz w:val="22"/>
+          <w:szCs w:val="22"/>
+          <w:lang w:eastAsia="en-CA"/>
+        </w:rPr>
+        <w:t>.  You can figure it out based on the folder you will store the code in.</w:t>
       </w:r>
     </w:p>
     <w:p>
@@ -325,25 +335,7 @@
           <w:sz w:val="32"/>
           <w:szCs w:val="32"/>
         </w:rPr>
-        <w:t>JT.</w:t>
-      </w:r>
-      <w:r>
-        <w:rPr>
-          <w:b/>
-          <w:sz w:val="32"/>
-          <w:szCs w:val="32"/>
-        </w:rPr>
-        <w:t>i</w:t>
-      </w:r>
-      <w:bookmarkStart w:id="0" w:name="_GoBack"/>
-      <w:bookmarkEnd w:id="0"/>
-      <w:r>
-        <w:rPr>
-          <w:b/>
-          <w:sz w:val="32"/>
-          <w:szCs w:val="32"/>
-        </w:rPr>
-        <w:t>pynb</w:t>
+        <w:t>JT.ipynb</w:t>
       </w:r>
       <w:proofErr w:type="spellEnd"/>
       <w:proofErr w:type="gramEnd"/>

</xml_diff>